<commit_message>
Updated the Posts model to include votes, and updated the design document to represent design changes. Signed-off-by:Chris Klassen <ca.klassen95@gmail.com>
</commit_message>
<xml_diff>
--- a/Design/IS Assignment 1 Design.docx
+++ b/Design/IS Assignment 1 Design.docx
@@ -65,13 +65,130 @@
           <w:r>
             <w:fldChar w:fldCharType="separate"/>
           </w:r>
-          <w:hyperlink w:anchor="_Toc409641617" w:history="1">
+          <w:bookmarkStart w:id="0" w:name="_GoBack"/>
+          <w:bookmarkEnd w:id="0"/>
+          <w:r>
+            <w:rPr>
+              <w:rStyle w:val="Hyperlink"/>
+              <w:noProof/>
+            </w:rPr>
+            <w:fldChar w:fldCharType="begin"/>
+          </w:r>
+          <w:r>
+            <w:rPr>
+              <w:rStyle w:val="Hyperlink"/>
+              <w:noProof/>
+            </w:rPr>
+            <w:instrText xml:space="preserve"> </w:instrText>
+          </w:r>
+          <w:r>
+            <w:rPr>
+              <w:noProof/>
+            </w:rPr>
+            <w:instrText>HYPERLINK \l "_Toc409801902"</w:instrText>
+          </w:r>
+          <w:r>
+            <w:rPr>
+              <w:rStyle w:val="Hyperlink"/>
+              <w:noProof/>
+            </w:rPr>
+            <w:instrText xml:space="preserve"> </w:instrText>
+          </w:r>
+          <w:r>
+            <w:rPr>
+              <w:rStyle w:val="Hyperlink"/>
+              <w:noProof/>
+            </w:rPr>
+          </w:r>
+          <w:r>
+            <w:rPr>
+              <w:rStyle w:val="Hyperlink"/>
+              <w:noProof/>
+            </w:rPr>
+            <w:fldChar w:fldCharType="separate"/>
+          </w:r>
+          <w:r>
+            <w:rPr>
+              <w:rStyle w:val="Hyperlink"/>
+              <w:noProof/>
+            </w:rPr>
+            <w:t>Overview</w:t>
+          </w:r>
+          <w:r>
+            <w:rPr>
+              <w:noProof/>
+              <w:webHidden/>
+            </w:rPr>
+            <w:tab/>
+          </w:r>
+          <w:r>
+            <w:rPr>
+              <w:noProof/>
+              <w:webHidden/>
+            </w:rPr>
+            <w:fldChar w:fldCharType="begin"/>
+          </w:r>
+          <w:r>
+            <w:rPr>
+              <w:noProof/>
+              <w:webHidden/>
+            </w:rPr>
+            <w:instrText xml:space="preserve"> PAGEREF _Toc409801902 \h </w:instrText>
+          </w:r>
+          <w:r>
+            <w:rPr>
+              <w:noProof/>
+              <w:webHidden/>
+            </w:rPr>
+          </w:r>
+          <w:r>
+            <w:rPr>
+              <w:noProof/>
+              <w:webHidden/>
+            </w:rPr>
+            <w:fldChar w:fldCharType="separate"/>
+          </w:r>
+          <w:r>
+            <w:rPr>
+              <w:noProof/>
+              <w:webHidden/>
+            </w:rPr>
+            <w:t>1</w:t>
+          </w:r>
+          <w:r>
+            <w:rPr>
+              <w:noProof/>
+              <w:webHidden/>
+            </w:rPr>
+            <w:fldChar w:fldCharType="end"/>
+          </w:r>
+          <w:r>
+            <w:rPr>
+              <w:rStyle w:val="Hyperlink"/>
+              <w:noProof/>
+            </w:rPr>
+            <w:fldChar w:fldCharType="end"/>
+          </w:r>
+        </w:p>
+        <w:p>
+          <w:pPr>
+            <w:pStyle w:val="TOC1"/>
+            <w:tabs>
+              <w:tab w:val="right" w:leader="dot" w:pos="9350"/>
+            </w:tabs>
+            <w:rPr>
+              <w:rFonts w:eastAsiaTheme="minorEastAsia"/>
+              <w:noProof/>
+              <w:lang w:eastAsia="en-CA"/>
+            </w:rPr>
+          </w:pPr>
+          <w:hyperlink w:anchor="_Toc409801903" w:history="1">
             <w:r>
               <w:rPr>
                 <w:rStyle w:val="Hyperlink"/>
                 <w:noProof/>
               </w:rPr>
-              <w:t>Overview</w:t>
+              <w:t>Wireframes</w:t>
             </w:r>
             <w:r>
               <w:rPr>
@@ -92,7 +209,7 @@
                 <w:noProof/>
                 <w:webHidden/>
               </w:rPr>
-              <w:instrText xml:space="preserve"> PAGEREF _Toc409641617 \h </w:instrText>
+              <w:instrText xml:space="preserve"> PAGEREF _Toc409801903 \h </w:instrText>
             </w:r>
             <w:r>
               <w:rPr>
@@ -135,13 +252,13 @@
               <w:lang w:eastAsia="en-CA"/>
             </w:rPr>
           </w:pPr>
-          <w:hyperlink w:anchor="_Toc409641618" w:history="1">
+          <w:hyperlink w:anchor="_Toc409801904" w:history="1">
             <w:r>
               <w:rPr>
                 <w:rStyle w:val="Hyperlink"/>
                 <w:noProof/>
               </w:rPr>
-              <w:t>Wireframes</w:t>
+              <w:t>Use Case Description</w:t>
             </w:r>
             <w:r>
               <w:rPr>
@@ -162,7 +279,7 @@
                 <w:noProof/>
                 <w:webHidden/>
               </w:rPr>
-              <w:instrText xml:space="preserve"> PAGEREF _Toc409641618 \h </w:instrText>
+              <w:instrText xml:space="preserve"> PAGEREF _Toc409801904 \h </w:instrText>
             </w:r>
             <w:r>
               <w:rPr>
@@ -182,7 +299,217 @@
                 <w:noProof/>
                 <w:webHidden/>
               </w:rPr>
-              <w:t>1</w:t>
+              <w:t>4</w:t>
+            </w:r>
+            <w:r>
+              <w:rPr>
+                <w:noProof/>
+                <w:webHidden/>
+              </w:rPr>
+              <w:fldChar w:fldCharType="end"/>
+            </w:r>
+          </w:hyperlink>
+        </w:p>
+        <w:p>
+          <w:pPr>
+            <w:pStyle w:val="TOC2"/>
+            <w:tabs>
+              <w:tab w:val="right" w:leader="dot" w:pos="9350"/>
+            </w:tabs>
+            <w:rPr>
+              <w:rFonts w:eastAsiaTheme="minorEastAsia"/>
+              <w:noProof/>
+              <w:lang w:eastAsia="en-CA"/>
+            </w:rPr>
+          </w:pPr>
+          <w:hyperlink w:anchor="_Toc409801905" w:history="1">
+            <w:r>
+              <w:rPr>
+                <w:rStyle w:val="Hyperlink"/>
+                <w:noProof/>
+              </w:rPr>
+              <w:t>Development Blog</w:t>
+            </w:r>
+            <w:r>
+              <w:rPr>
+                <w:noProof/>
+                <w:webHidden/>
+              </w:rPr>
+              <w:tab/>
+            </w:r>
+            <w:r>
+              <w:rPr>
+                <w:noProof/>
+                <w:webHidden/>
+              </w:rPr>
+              <w:fldChar w:fldCharType="begin"/>
+            </w:r>
+            <w:r>
+              <w:rPr>
+                <w:noProof/>
+                <w:webHidden/>
+              </w:rPr>
+              <w:instrText xml:space="preserve"> PAGEREF _Toc409801905 \h </w:instrText>
+            </w:r>
+            <w:r>
+              <w:rPr>
+                <w:noProof/>
+                <w:webHidden/>
+              </w:rPr>
+            </w:r>
+            <w:r>
+              <w:rPr>
+                <w:noProof/>
+                <w:webHidden/>
+              </w:rPr>
+              <w:fldChar w:fldCharType="separate"/>
+            </w:r>
+            <w:r>
+              <w:rPr>
+                <w:noProof/>
+                <w:webHidden/>
+              </w:rPr>
+              <w:t>4</w:t>
+            </w:r>
+            <w:r>
+              <w:rPr>
+                <w:noProof/>
+                <w:webHidden/>
+              </w:rPr>
+              <w:fldChar w:fldCharType="end"/>
+            </w:r>
+          </w:hyperlink>
+        </w:p>
+        <w:p>
+          <w:pPr>
+            <w:pStyle w:val="TOC2"/>
+            <w:tabs>
+              <w:tab w:val="right" w:leader="dot" w:pos="9350"/>
+            </w:tabs>
+            <w:rPr>
+              <w:rFonts w:eastAsiaTheme="minorEastAsia"/>
+              <w:noProof/>
+              <w:lang w:eastAsia="en-CA"/>
+            </w:rPr>
+          </w:pPr>
+          <w:hyperlink w:anchor="_Toc409801906" w:history="1">
+            <w:r>
+              <w:rPr>
+                <w:rStyle w:val="Hyperlink"/>
+                <w:noProof/>
+              </w:rPr>
+              <w:t>Photo Gallery</w:t>
+            </w:r>
+            <w:r>
+              <w:rPr>
+                <w:noProof/>
+                <w:webHidden/>
+              </w:rPr>
+              <w:tab/>
+            </w:r>
+            <w:r>
+              <w:rPr>
+                <w:noProof/>
+                <w:webHidden/>
+              </w:rPr>
+              <w:fldChar w:fldCharType="begin"/>
+            </w:r>
+            <w:r>
+              <w:rPr>
+                <w:noProof/>
+                <w:webHidden/>
+              </w:rPr>
+              <w:instrText xml:space="preserve"> PAGEREF _Toc409801906 \h </w:instrText>
+            </w:r>
+            <w:r>
+              <w:rPr>
+                <w:noProof/>
+                <w:webHidden/>
+              </w:rPr>
+            </w:r>
+            <w:r>
+              <w:rPr>
+                <w:noProof/>
+                <w:webHidden/>
+              </w:rPr>
+              <w:fldChar w:fldCharType="separate"/>
+            </w:r>
+            <w:r>
+              <w:rPr>
+                <w:noProof/>
+                <w:webHidden/>
+              </w:rPr>
+              <w:t>4</w:t>
+            </w:r>
+            <w:r>
+              <w:rPr>
+                <w:noProof/>
+                <w:webHidden/>
+              </w:rPr>
+              <w:fldChar w:fldCharType="end"/>
+            </w:r>
+          </w:hyperlink>
+        </w:p>
+        <w:p>
+          <w:pPr>
+            <w:pStyle w:val="TOC2"/>
+            <w:tabs>
+              <w:tab w:val="right" w:leader="dot" w:pos="9350"/>
+            </w:tabs>
+            <w:rPr>
+              <w:rFonts w:eastAsiaTheme="minorEastAsia"/>
+              <w:noProof/>
+              <w:lang w:eastAsia="en-CA"/>
+            </w:rPr>
+          </w:pPr>
+          <w:hyperlink w:anchor="_Toc409801907" w:history="1">
+            <w:r>
+              <w:rPr>
+                <w:rStyle w:val="Hyperlink"/>
+                <w:noProof/>
+              </w:rPr>
+              <w:t>Top-Rated Posts</w:t>
+            </w:r>
+            <w:r>
+              <w:rPr>
+                <w:noProof/>
+                <w:webHidden/>
+              </w:rPr>
+              <w:tab/>
+            </w:r>
+            <w:r>
+              <w:rPr>
+                <w:noProof/>
+                <w:webHidden/>
+              </w:rPr>
+              <w:fldChar w:fldCharType="begin"/>
+            </w:r>
+            <w:r>
+              <w:rPr>
+                <w:noProof/>
+                <w:webHidden/>
+              </w:rPr>
+              <w:instrText xml:space="preserve"> PAGEREF _Toc409801907 \h </w:instrText>
+            </w:r>
+            <w:r>
+              <w:rPr>
+                <w:noProof/>
+                <w:webHidden/>
+              </w:rPr>
+            </w:r>
+            <w:r>
+              <w:rPr>
+                <w:noProof/>
+                <w:webHidden/>
+              </w:rPr>
+              <w:fldChar w:fldCharType="separate"/>
+            </w:r>
+            <w:r>
+              <w:rPr>
+                <w:noProof/>
+                <w:webHidden/>
+              </w:rPr>
+              <w:t>4</w:t>
             </w:r>
             <w:r>
               <w:rPr>
@@ -205,13 +532,13 @@
               <w:lang w:eastAsia="en-CA"/>
             </w:rPr>
           </w:pPr>
-          <w:hyperlink w:anchor="_Toc409641619" w:history="1">
+          <w:hyperlink w:anchor="_Toc409801908" w:history="1">
             <w:r>
               <w:rPr>
                 <w:rStyle w:val="Hyperlink"/>
                 <w:noProof/>
               </w:rPr>
-              <w:t>Use Case Description</w:t>
+              <w:t>Database Design</w:t>
             </w:r>
             <w:r>
               <w:rPr>
@@ -232,7 +559,7 @@
                 <w:noProof/>
                 <w:webHidden/>
               </w:rPr>
-              <w:instrText xml:space="preserve"> PAGEREF _Toc409641619 \h </w:instrText>
+              <w:instrText xml:space="preserve"> PAGEREF _Toc409801908 \h </w:instrText>
             </w:r>
             <w:r>
               <w:rPr>
@@ -252,211 +579,7 @@
                 <w:noProof/>
                 <w:webHidden/>
               </w:rPr>
-              <w:t>2</w:t>
-            </w:r>
-            <w:r>
-              <w:rPr>
-                <w:noProof/>
-                <w:webHidden/>
-              </w:rPr>
-              <w:fldChar w:fldCharType="end"/>
-            </w:r>
-          </w:hyperlink>
-        </w:p>
-        <w:p>
-          <w:pPr>
-            <w:pStyle w:val="TOC2"/>
-            <w:tabs>
-              <w:tab w:val="right" w:leader="dot" w:pos="9350"/>
-            </w:tabs>
-            <w:rPr>
-              <w:noProof/>
-            </w:rPr>
-          </w:pPr>
-          <w:hyperlink w:anchor="_Toc409641620" w:history="1">
-            <w:r>
-              <w:rPr>
-                <w:rStyle w:val="Hyperlink"/>
-                <w:noProof/>
-              </w:rPr>
-              <w:t>Development Blog</w:t>
-            </w:r>
-            <w:r>
-              <w:rPr>
-                <w:noProof/>
-                <w:webHidden/>
-              </w:rPr>
-              <w:tab/>
-            </w:r>
-            <w:r>
-              <w:rPr>
-                <w:noProof/>
-                <w:webHidden/>
-              </w:rPr>
-              <w:fldChar w:fldCharType="begin"/>
-            </w:r>
-            <w:r>
-              <w:rPr>
-                <w:noProof/>
-                <w:webHidden/>
-              </w:rPr>
-              <w:instrText xml:space="preserve"> PAGEREF _Toc409641620 \h </w:instrText>
-            </w:r>
-            <w:r>
-              <w:rPr>
-                <w:noProof/>
-                <w:webHidden/>
-              </w:rPr>
-            </w:r>
-            <w:r>
-              <w:rPr>
-                <w:noProof/>
-                <w:webHidden/>
-              </w:rPr>
-              <w:fldChar w:fldCharType="separate"/>
-            </w:r>
-            <w:r>
-              <w:rPr>
-                <w:noProof/>
-                <w:webHidden/>
-              </w:rPr>
-              <w:t>2</w:t>
-            </w:r>
-            <w:r>
-              <w:rPr>
-                <w:noProof/>
-                <w:webHidden/>
-              </w:rPr>
-              <w:fldChar w:fldCharType="end"/>
-            </w:r>
-          </w:hyperlink>
-        </w:p>
-        <w:p>
-          <w:pPr>
-            <w:pStyle w:val="TOC2"/>
-            <w:tabs>
-              <w:tab w:val="right" w:leader="dot" w:pos="9350"/>
-            </w:tabs>
-            <w:rPr>
-              <w:noProof/>
-            </w:rPr>
-          </w:pPr>
-          <w:hyperlink w:anchor="_Toc409641621" w:history="1">
-            <w:r>
-              <w:rPr>
-                <w:rStyle w:val="Hyperlink"/>
-                <w:noProof/>
-              </w:rPr>
-              <w:t>Photo Gallery</w:t>
-            </w:r>
-            <w:r>
-              <w:rPr>
-                <w:noProof/>
-                <w:webHidden/>
-              </w:rPr>
-              <w:tab/>
-            </w:r>
-            <w:r>
-              <w:rPr>
-                <w:noProof/>
-                <w:webHidden/>
-              </w:rPr>
-              <w:fldChar w:fldCharType="begin"/>
-            </w:r>
-            <w:r>
-              <w:rPr>
-                <w:noProof/>
-                <w:webHidden/>
-              </w:rPr>
-              <w:instrText xml:space="preserve"> PAGEREF _Toc409641621 \h </w:instrText>
-            </w:r>
-            <w:r>
-              <w:rPr>
-                <w:noProof/>
-                <w:webHidden/>
-              </w:rPr>
-            </w:r>
-            <w:r>
-              <w:rPr>
-                <w:noProof/>
-                <w:webHidden/>
-              </w:rPr>
-              <w:fldChar w:fldCharType="separate"/>
-            </w:r>
-            <w:r>
-              <w:rPr>
-                <w:noProof/>
-                <w:webHidden/>
-              </w:rPr>
-              <w:t>2</w:t>
-            </w:r>
-            <w:r>
-              <w:rPr>
-                <w:noProof/>
-                <w:webHidden/>
-              </w:rPr>
-              <w:fldChar w:fldCharType="end"/>
-            </w:r>
-          </w:hyperlink>
-        </w:p>
-        <w:p>
-          <w:pPr>
-            <w:pStyle w:val="TOC2"/>
-            <w:tabs>
-              <w:tab w:val="right" w:leader="dot" w:pos="9350"/>
-            </w:tabs>
-            <w:rPr>
-              <w:noProof/>
-            </w:rPr>
-          </w:pPr>
-          <w:hyperlink w:anchor="_Toc409641622" w:history="1">
-            <w:r>
-              <w:rPr>
-                <w:rStyle w:val="Hyperlink"/>
-                <w:noProof/>
-              </w:rPr>
-              <w:t>Pull Requests</w:t>
-            </w:r>
-            <w:r>
-              <w:rPr>
-                <w:noProof/>
-                <w:webHidden/>
-              </w:rPr>
-              <w:tab/>
-            </w:r>
-            <w:r>
-              <w:rPr>
-                <w:noProof/>
-                <w:webHidden/>
-              </w:rPr>
-              <w:fldChar w:fldCharType="begin"/>
-            </w:r>
-            <w:r>
-              <w:rPr>
-                <w:noProof/>
-                <w:webHidden/>
-              </w:rPr>
-              <w:instrText xml:space="preserve"> PAGEREF _Toc409641622 \h </w:instrText>
-            </w:r>
-            <w:r>
-              <w:rPr>
-                <w:noProof/>
-                <w:webHidden/>
-              </w:rPr>
-            </w:r>
-            <w:r>
-              <w:rPr>
-                <w:noProof/>
-                <w:webHidden/>
-              </w:rPr>
-              <w:fldChar w:fldCharType="separate"/>
-            </w:r>
-            <w:r>
-              <w:rPr>
-                <w:noProof/>
-                <w:webHidden/>
-              </w:rPr>
-              <w:t>2</w:t>
+              <w:t>5</w:t>
             </w:r>
             <w:r>
               <w:rPr>
@@ -478,11 +601,11 @@
       <w:pPr>
         <w:pStyle w:val="Heading1"/>
       </w:pPr>
-      <w:bookmarkStart w:id="0" w:name="_Toc409641617"/>
+      <w:bookmarkStart w:id="1" w:name="_Toc409801902"/>
       <w:r>
         <w:t>Overview</w:t>
       </w:r>
-      <w:bookmarkEnd w:id="0"/>
+      <w:bookmarkEnd w:id="1"/>
     </w:p>
     <w:p/>
     <w:p>
@@ -518,7 +641,10 @@
       </w:r>
       <w:proofErr w:type="gramEnd"/>
       <w:r>
-        <w:t>) uses to showcase the project is a page for all pull requests on the project's GitHub repository, in order of date created.</w:t>
+        <w:t xml:space="preserve">) uses to showcase the project is a page </w:t>
+      </w:r>
+      <w:r>
+        <w:t>that displays the blog posts sorted in order of top-rated to lowest-rated.</w:t>
       </w:r>
     </w:p>
     <w:p/>
@@ -526,23 +652,37 @@
       <w:pPr>
         <w:pStyle w:val="Heading1"/>
       </w:pPr>
-      <w:bookmarkStart w:id="1" w:name="_Toc409641618"/>
+      <w:bookmarkStart w:id="2" w:name="_Toc409801903"/>
       <w:r>
         <w:t>Wireframes</w:t>
       </w:r>
-      <w:bookmarkEnd w:id="1"/>
+      <w:bookmarkEnd w:id="2"/>
     </w:p>
     <w:p/>
     <w:p>
       <w:r>
-        <w:t>Our wireframe designs were completed in two passes. The first pass was our initial draft and concept of the web application. The second was a revision that added a third use case to the web app and cleaned up (and simplified) some of the functionality.</w:t>
+        <w:t>Our wirefra</w:t>
+      </w:r>
+      <w:r>
+        <w:t>me designs were completed in three</w:t>
+      </w:r>
+      <w:r>
+        <w:t xml:space="preserve"> passes. The first pass was our initial draft and concept of the web application. The second was a revision that added a third use </w:t>
+      </w:r>
+      <w:r>
+        <w:lastRenderedPageBreak/>
+        <w:t>case to the web app and cleaned up (and simplified) some of the functionality.</w:t>
+      </w:r>
+      <w:r>
+        <w:t xml:space="preserve"> The third pass was a revision that changed the GitHub API page to a top-rated blog posts page due to the complicated nature of the GitHub API and the fact that it was not </w:t>
+      </w:r>
+      <w:r>
+        <w:t>officially available for PHP.</w:t>
       </w:r>
     </w:p>
     <w:p>
       <w:pPr>
-        <w:rPr>
-          <w:b/>
-        </w:rPr>
+        <w:jc w:val="center"/>
       </w:pPr>
       <w:r>
         <w:rPr>
@@ -550,10 +690,9 @@
           <w:noProof/>
           <w:lang w:eastAsia="en-CA"/>
         </w:rPr>
-        <w:lastRenderedPageBreak/>
         <w:drawing>
-          <wp:inline distT="0" distB="0" distL="0" distR="0">
-            <wp:extent cx="4430395" cy="5888990"/>
+          <wp:inline distT="0" distB="0" distL="0" distR="0" wp14:anchorId="67E69418" wp14:editId="13CC41A6">
+            <wp:extent cx="4192905" cy="5573312"/>
             <wp:effectExtent l="0" t="0" r="0" b="0"/>
             <wp:docPr id="1" name="Picture 1" descr="C:\Users\Rhea\Desktop\Image (9).jpg"/>
             <wp:cNvGraphicFramePr>
@@ -584,7 +723,7 @@
                   <pic:spPr bwMode="auto">
                     <a:xfrm>
                       <a:off x="0" y="0"/>
-                      <a:ext cx="4430395" cy="5888990"/>
+                      <a:ext cx="4194247" cy="5575096"/>
                     </a:xfrm>
                     <a:prstGeom prst="rect">
                       <a:avLst/>
@@ -600,6 +739,14 @@
           </wp:inline>
         </w:drawing>
       </w:r>
+    </w:p>
+    <w:p>
+      <w:pPr>
+        <w:jc w:val="center"/>
+        <w:rPr>
+          <w:b/>
+        </w:rPr>
+      </w:pPr>
       <w:r>
         <w:rPr>
           <w:b/>
@@ -656,15 +803,74 @@
           </wp:inline>
         </w:drawing>
       </w:r>
-      <w:bookmarkStart w:id="2" w:name="_GoBack"/>
-      <w:bookmarkEnd w:id="2"/>
+    </w:p>
+    <w:p>
+      <w:pPr>
+        <w:jc w:val="center"/>
+        <w:rPr>
+          <w:b/>
+        </w:rPr>
+      </w:pPr>
+    </w:p>
+    <w:p>
+      <w:pPr>
+        <w:jc w:val="center"/>
+        <w:rPr>
+          <w:b/>
+        </w:rPr>
+      </w:pPr>
+      <w:r>
+        <w:rPr>
+          <w:b/>
+        </w:rPr>
+        <w:pict>
+          <v:shapetype id="_x0000_t75" coordsize="21600,21600" o:spt="75" o:preferrelative="t" path="m@4@5l@4@11@9@11@9@5xe" filled="f" stroked="f">
+            <v:stroke joinstyle="miter"/>
+            <v:formulas>
+              <v:f eqn="if lineDrawn pixelLineWidth 0"/>
+              <v:f eqn="sum @0 1 0"/>
+              <v:f eqn="sum 0 0 @1"/>
+              <v:f eqn="prod @2 1 2"/>
+              <v:f eqn="prod @3 21600 pixelWidth"/>
+              <v:f eqn="prod @3 21600 pixelHeight"/>
+              <v:f eqn="sum @0 0 1"/>
+              <v:f eqn="prod @6 1 2"/>
+              <v:f eqn="prod @7 21600 pixelWidth"/>
+              <v:f eqn="sum @8 21600 0"/>
+              <v:f eqn="prod @7 21600 pixelHeight"/>
+              <v:f eqn="sum @10 21600 0"/>
+            </v:formulas>
+            <v:path o:extrusionok="f" gradientshapeok="t" o:connecttype="rect"/>
+            <o:lock v:ext="edit" aspectratio="t"/>
+          </v:shapetype>
+          <v:shape id="_x0000_i1026" type="#_x0000_t75" style="width:369.75pt;height:195pt">
+            <v:imagedata r:id="rId7" o:title="top-rated"/>
+          </v:shape>
+        </w:pict>
+      </w:r>
+    </w:p>
+    <w:p>
+      <w:pPr>
+        <w:rPr>
+          <w:rFonts w:asciiTheme="majorHAnsi" w:eastAsiaTheme="majorEastAsia" w:hAnsiTheme="majorHAnsi" w:cstheme="majorBidi"/>
+          <w:b/>
+          <w:bCs/>
+          <w:color w:val="850C4B" w:themeColor="accent1" w:themeShade="BF"/>
+          <w:sz w:val="28"/>
+          <w:szCs w:val="28"/>
+        </w:rPr>
+      </w:pPr>
+      <w:r>
+        <w:br w:type="page"/>
+      </w:r>
     </w:p>
     <w:p>
       <w:pPr>
         <w:pStyle w:val="Heading1"/>
       </w:pPr>
-      <w:bookmarkStart w:id="3" w:name="_Toc409641619"/>
-      <w:r>
+      <w:bookmarkStart w:id="3" w:name="_Toc409801904"/>
+      <w:r>
+        <w:lastRenderedPageBreak/>
         <w:t>Use Case Description</w:t>
       </w:r>
       <w:bookmarkEnd w:id="3"/>
@@ -685,7 +891,7 @@
       <w:pPr>
         <w:pStyle w:val="Heading2"/>
       </w:pPr>
-      <w:bookmarkStart w:id="4" w:name="_Toc409641620"/>
+      <w:bookmarkStart w:id="4" w:name="_Toc409801905"/>
       <w:r>
         <w:t>Development Blog</w:t>
       </w:r>
@@ -702,7 +908,6 @@
     </w:p>
     <w:p>
       <w:r>
-        <w:lastRenderedPageBreak/>
         <w:t xml:space="preserve">These blog posts contain information about the author, the author's avatar, the post's content and the time and date submitted. This data will likely be stored in an SQL relational database, and will be accessed both on the blog page, as well as the home page, where the most recent post will be previewed. </w:t>
       </w:r>
     </w:p>
@@ -711,7 +916,7 @@
       <w:pPr>
         <w:pStyle w:val="Heading2"/>
       </w:pPr>
-      <w:bookmarkStart w:id="5" w:name="_Toc409641621"/>
+      <w:bookmarkStart w:id="5" w:name="_Toc409801906"/>
       <w:r>
         <w:t>Photo Gallery</w:t>
       </w:r>
@@ -741,16 +946,19 @@
       <w:pPr>
         <w:pStyle w:val="Heading2"/>
       </w:pPr>
-      <w:bookmarkStart w:id="6" w:name="_Toc409641622"/>
-      <w:r>
-        <w:t>Pull Requests</w:t>
+      <w:bookmarkStart w:id="6" w:name="_Toc409801907"/>
+      <w:r>
+        <w:t>Top-Rated Posts</w:t>
       </w:r>
       <w:bookmarkEnd w:id="6"/>
     </w:p>
     <w:p/>
     <w:p>
       <w:r>
-        <w:t xml:space="preserve">The Pull Requests use case deals with the pull requests page of </w:t>
+        <w:t xml:space="preserve">The </w:t>
+      </w:r>
+      <w:r>
+        <w:t xml:space="preserve">Top-Rated Posts use case also deals with blog posts contributed to </w:t>
       </w:r>
       <w:proofErr w:type="gramStart"/>
       <w:r>
@@ -758,7 +966,60 @@
       </w:r>
       <w:proofErr w:type="gramEnd"/>
       <w:r>
-        <w:t>). This page will use the GitHub API to display all pull requests on the main repository of the project. In addition, the page will display information about the repository and a link to the page.</w:t>
+        <w:t xml:space="preserve">). This page displays blog posts in order of highest-rated to lowest-rated in order to show </w:t>
+      </w:r>
+      <w:r>
+        <w:lastRenderedPageBreak/>
+        <w:t xml:space="preserve">viewers what is considered to be the most interesting, valuable or engaging content related to the project. </w:t>
+      </w:r>
+    </w:p>
+    <w:p>
+      <w:pPr>
+        <w:pStyle w:val="Heading1"/>
+        <w:rPr>
+          <w:rFonts w:asciiTheme="minorHAnsi" w:eastAsiaTheme="minorHAnsi" w:hAnsiTheme="minorHAnsi" w:cstheme="minorBidi"/>
+          <w:b w:val="0"/>
+          <w:bCs w:val="0"/>
+          <w:color w:val="auto"/>
+          <w:sz w:val="22"/>
+          <w:szCs w:val="22"/>
+        </w:rPr>
+      </w:pPr>
+    </w:p>
+    <w:p>
+      <w:pPr>
+        <w:pStyle w:val="Heading1"/>
+      </w:pPr>
+      <w:bookmarkStart w:id="7" w:name="_Toc409801908"/>
+      <w:r>
+        <w:t>Database Design</w:t>
+      </w:r>
+      <w:bookmarkEnd w:id="7"/>
+    </w:p>
+    <w:p/>
+    <w:p>
+      <w:r>
+        <w:t>Our web app features two full SQL tables. In order to ensure that these tables were designed properly, we completed some simple designs. These designs may change once we implement the tables properly (</w:t>
+      </w:r>
+      <w:proofErr w:type="spellStart"/>
+      <w:r>
+        <w:t>ie</w:t>
+      </w:r>
+      <w:proofErr w:type="spellEnd"/>
+      <w:r>
+        <w:t>. More than just 2D arrays), but for now they represent the data that we want to store.</w:t>
+      </w:r>
+    </w:p>
+    <w:p>
+      <w:pPr>
+        <w:jc w:val="center"/>
+      </w:pPr>
+      <w:r>
+        <w:pict>
+          <v:shape id="_x0000_i1025" type="#_x0000_t75" style="width:439.5pt;height:435pt">
+            <v:imagedata r:id="rId8" o:title="sql"/>
+          </v:shape>
+        </w:pict>
       </w:r>
     </w:p>
     <w:sectPr>
@@ -1184,7 +1445,7 @@
       <w:rFonts w:asciiTheme="majorHAnsi" w:eastAsiaTheme="majorEastAsia" w:hAnsiTheme="majorHAnsi" w:cstheme="majorBidi"/>
       <w:b/>
       <w:bCs/>
-      <w:color w:val="365F91" w:themeColor="accent1" w:themeShade="BF"/>
+      <w:color w:val="850C4B" w:themeColor="accent1" w:themeShade="BF"/>
       <w:sz w:val="28"/>
       <w:szCs w:val="28"/>
     </w:rPr>
@@ -1208,7 +1469,7 @@
       <w:rFonts w:asciiTheme="majorHAnsi" w:eastAsiaTheme="majorEastAsia" w:hAnsiTheme="majorHAnsi" w:cstheme="majorBidi"/>
       <w:b/>
       <w:bCs/>
-      <w:color w:val="4F81BD" w:themeColor="accent1"/>
+      <w:color w:val="B31166" w:themeColor="accent1"/>
       <w:sz w:val="26"/>
       <w:szCs w:val="26"/>
     </w:rPr>
@@ -1250,14 +1511,14 @@
     <w:rsid w:val="005B4964"/>
     <w:pPr>
       <w:pBdr>
-        <w:bottom w:val="single" w:sz="8" w:space="4" w:color="4F81BD" w:themeColor="accent1"/>
+        <w:bottom w:val="single" w:sz="8" w:space="4" w:color="B31166" w:themeColor="accent1"/>
       </w:pBdr>
       <w:spacing w:after="300" w:line="240" w:lineRule="auto"/>
       <w:contextualSpacing/>
     </w:pPr>
     <w:rPr>
       <w:rFonts w:asciiTheme="majorHAnsi" w:eastAsiaTheme="majorEastAsia" w:hAnsiTheme="majorHAnsi" w:cstheme="majorBidi"/>
-      <w:color w:val="17365D" w:themeColor="text2" w:themeShade="BF"/>
+      <w:color w:val="2C2442" w:themeColor="text2" w:themeShade="BF"/>
       <w:spacing w:val="5"/>
       <w:kern w:val="28"/>
       <w:sz w:val="52"/>
@@ -1272,7 +1533,7 @@
     <w:rsid w:val="005B4964"/>
     <w:rPr>
       <w:rFonts w:asciiTheme="majorHAnsi" w:eastAsiaTheme="majorEastAsia" w:hAnsiTheme="majorHAnsi" w:cstheme="majorBidi"/>
-      <w:color w:val="17365D" w:themeColor="text2" w:themeShade="BF"/>
+      <w:color w:val="2C2442" w:themeColor="text2" w:themeShade="BF"/>
       <w:spacing w:val="5"/>
       <w:kern w:val="28"/>
       <w:sz w:val="52"/>
@@ -1289,7 +1550,7 @@
       <w:rFonts w:asciiTheme="majorHAnsi" w:eastAsiaTheme="majorEastAsia" w:hAnsiTheme="majorHAnsi" w:cstheme="majorBidi"/>
       <w:b/>
       <w:bCs/>
-      <w:color w:val="365F91" w:themeColor="accent1" w:themeShade="BF"/>
+      <w:color w:val="850C4B" w:themeColor="accent1" w:themeShade="BF"/>
       <w:sz w:val="28"/>
       <w:szCs w:val="28"/>
     </w:rPr>
@@ -1329,7 +1590,7 @@
     <w:unhideWhenUsed/>
     <w:rsid w:val="005B4964"/>
     <w:rPr>
-      <w:color w:val="0000FF" w:themeColor="hyperlink"/>
+      <w:color w:val="8F8F8F" w:themeColor="hyperlink"/>
       <w:u w:val="single"/>
     </w:rPr>
   </w:style>
@@ -1373,7 +1634,7 @@
       <w:rFonts w:asciiTheme="majorHAnsi" w:eastAsiaTheme="majorEastAsia" w:hAnsiTheme="majorHAnsi" w:cstheme="majorBidi"/>
       <w:b/>
       <w:bCs/>
-      <w:color w:val="4F81BD" w:themeColor="accent1"/>
+      <w:color w:val="B31166" w:themeColor="accent1"/>
       <w:sz w:val="26"/>
       <w:szCs w:val="26"/>
     </w:rPr>
@@ -1395,9 +1656,9 @@
 </file>
 
 <file path=word/theme/theme1.xml><?xml version="1.0" encoding="utf-8"?>
-<a:theme xmlns:a="http://schemas.openxmlformats.org/drawingml/2006/main" name="Office Theme">
+<a:theme xmlns:a="http://schemas.openxmlformats.org/drawingml/2006/main" name="Ion Boardroom">
   <a:themeElements>
-    <a:clrScheme name="Office">
+    <a:clrScheme name="Ion Boardroom">
       <a:dk1>
         <a:sysClr val="windowText" lastClr="000000"/>
       </a:dk1>
@@ -1405,42 +1666,42 @@
         <a:sysClr val="window" lastClr="FFFFFF"/>
       </a:lt1>
       <a:dk2>
-        <a:srgbClr val="1F497D"/>
+        <a:srgbClr val="3B3059"/>
       </a:dk2>
       <a:lt2>
-        <a:srgbClr val="EEECE1"/>
+        <a:srgbClr val="EBEBEB"/>
       </a:lt2>
       <a:accent1>
-        <a:srgbClr val="4F81BD"/>
+        <a:srgbClr val="B31166"/>
       </a:accent1>
       <a:accent2>
-        <a:srgbClr val="C0504D"/>
+        <a:srgbClr val="E33D6F"/>
       </a:accent2>
       <a:accent3>
-        <a:srgbClr val="9BBB59"/>
+        <a:srgbClr val="E45F3C"/>
       </a:accent3>
       <a:accent4>
-        <a:srgbClr val="8064A2"/>
+        <a:srgbClr val="E9943A"/>
       </a:accent4>
       <a:accent5>
-        <a:srgbClr val="4BACC6"/>
+        <a:srgbClr val="9B6BF2"/>
       </a:accent5>
       <a:accent6>
-        <a:srgbClr val="F79646"/>
+        <a:srgbClr val="D53DD0"/>
       </a:accent6>
       <a:hlink>
-        <a:srgbClr val="0000FF"/>
+        <a:srgbClr val="8F8F8F"/>
       </a:hlink>
       <a:folHlink>
-        <a:srgbClr val="800080"/>
+        <a:srgbClr val="A5A5A5"/>
       </a:folHlink>
     </a:clrScheme>
-    <a:fontScheme name="Office">
+    <a:fontScheme name="Ion Boardroom">
       <a:majorFont>
-        <a:latin typeface="Cambria"/>
+        <a:latin typeface="Century Gothic" panose="020B0502020202020204"/>
         <a:ea typeface=""/>
         <a:cs typeface=""/>
-        <a:font script="Jpan" typeface="ＭＳ ゴシック"/>
+        <a:font script="Jpan" typeface="メイリオ"/>
         <a:font script="Hang" typeface="맑은 고딕"/>
         <a:font script="Hans" typeface="宋体"/>
         <a:font script="Hant" typeface="新細明體"/>
@@ -1469,12 +1730,13 @@
         <a:font script="Mong" typeface="Mongolian Baiti"/>
         <a:font script="Viet" typeface="Times New Roman"/>
         <a:font script="Uigh" typeface="Microsoft Uighur"/>
+        <a:font script="Geor" typeface="Sylfaen"/>
       </a:majorFont>
       <a:minorFont>
-        <a:latin typeface="Calibri"/>
+        <a:latin typeface="Century Gothic" panose="020B0502020202020204"/>
         <a:ea typeface=""/>
         <a:cs typeface=""/>
-        <a:font script="Jpan" typeface="ＭＳ 明朝"/>
+        <a:font script="Jpan" typeface="メイリオ"/>
         <a:font script="Hang" typeface="맑은 고딕"/>
         <a:font script="Hans" typeface="宋体"/>
         <a:font script="Hant" typeface="新細明體"/>
@@ -1503,9 +1765,10 @@
         <a:font script="Mong" typeface="Mongolian Baiti"/>
         <a:font script="Viet" typeface="Arial"/>
         <a:font script="Uigh" typeface="Microsoft Uighur"/>
+        <a:font script="Geor" typeface="Sylfaen"/>
       </a:minorFont>
     </a:fontScheme>
-    <a:fmtScheme name="Office">
+    <a:fmtScheme name="Ion Boardroom">
       <a:fillStyleLst>
         <a:solidFill>
           <a:schemeClr val="phClr"/>
@@ -1514,66 +1777,52 @@
           <a:gsLst>
             <a:gs pos="0">
               <a:schemeClr val="phClr">
-                <a:tint val="50000"/>
-                <a:satMod val="300000"/>
-              </a:schemeClr>
-            </a:gs>
-            <a:gs pos="35000">
-              <a:schemeClr val="phClr">
-                <a:tint val="37000"/>
-                <a:satMod val="300000"/>
+                <a:tint val="64000"/>
+                <a:lumMod val="118000"/>
               </a:schemeClr>
             </a:gs>
             <a:gs pos="100000">
               <a:schemeClr val="phClr">
-                <a:tint val="15000"/>
-                <a:satMod val="350000"/>
+                <a:tint val="92000"/>
+                <a:alpha val="100000"/>
+                <a:lumMod val="110000"/>
               </a:schemeClr>
             </a:gs>
           </a:gsLst>
-          <a:lin ang="16200000" scaled="1"/>
+          <a:lin ang="5400000" scaled="0"/>
         </a:gradFill>
         <a:gradFill rotWithShape="1">
           <a:gsLst>
             <a:gs pos="0">
               <a:schemeClr val="phClr">
-                <a:shade val="51000"/>
-                <a:satMod val="130000"/>
-              </a:schemeClr>
-            </a:gs>
-            <a:gs pos="80000">
-              <a:schemeClr val="phClr">
-                <a:shade val="93000"/>
-                <a:satMod val="130000"/>
+                <a:tint val="98000"/>
+                <a:lumMod val="114000"/>
               </a:schemeClr>
             </a:gs>
             <a:gs pos="100000">
               <a:schemeClr val="phClr">
-                <a:shade val="94000"/>
-                <a:satMod val="135000"/>
+                <a:shade val="90000"/>
+                <a:lumMod val="84000"/>
               </a:schemeClr>
             </a:gs>
           </a:gsLst>
-          <a:lin ang="16200000" scaled="0"/>
+          <a:lin ang="5400000" scaled="0"/>
         </a:gradFill>
       </a:fillStyleLst>
       <a:lnStyleLst>
-        <a:ln w="9525" cap="flat" cmpd="sng" algn="ctr">
-          <a:solidFill>
-            <a:schemeClr val="phClr">
-              <a:shade val="95000"/>
-              <a:satMod val="105000"/>
-            </a:schemeClr>
-          </a:solidFill>
-          <a:prstDash val="solid"/>
-        </a:ln>
-        <a:ln w="25400" cap="flat" cmpd="sng" algn="ctr">
+        <a:ln w="9525" cap="rnd" cmpd="sng" algn="ctr">
           <a:solidFill>
             <a:schemeClr val="phClr"/>
           </a:solidFill>
           <a:prstDash val="solid"/>
         </a:ln>
-        <a:ln w="38100" cap="flat" cmpd="sng" algn="ctr">
+        <a:ln w="19050" cap="rnd" cmpd="sng" algn="ctr">
+          <a:solidFill>
+            <a:schemeClr val="phClr"/>
+          </a:solidFill>
+          <a:prstDash val="solid"/>
+        </a:ln>
+        <a:ln w="28575" cap="rnd" cmpd="sng" algn="ctr">
           <a:solidFill>
             <a:schemeClr val="phClr"/>
           </a:solidFill>
@@ -1582,28 +1831,22 @@
       </a:lnStyleLst>
       <a:effectStyleLst>
         <a:effectStyle>
+          <a:effectLst/>
+        </a:effectStyle>
+        <a:effectStyle>
           <a:effectLst>
-            <a:outerShdw blurRad="40000" dist="20000" dir="5400000" rotWithShape="0">
+            <a:outerShdw blurRad="38100" dist="25400" dir="5400000" rotWithShape="0">
               <a:srgbClr val="000000">
-                <a:alpha val="38000"/>
+                <a:alpha val="45000"/>
               </a:srgbClr>
             </a:outerShdw>
           </a:effectLst>
         </a:effectStyle>
         <a:effectStyle>
           <a:effectLst>
-            <a:outerShdw blurRad="40000" dist="23000" dir="5400000" rotWithShape="0">
+            <a:outerShdw blurRad="63500" dist="38100" dir="5400000" rotWithShape="0">
               <a:srgbClr val="000000">
-                <a:alpha val="35000"/>
-              </a:srgbClr>
-            </a:outerShdw>
-          </a:effectLst>
-        </a:effectStyle>
-        <a:effectStyle>
-          <a:effectLst>
-            <a:outerShdw blurRad="40000" dist="23000" dir="5400000" rotWithShape="0">
-              <a:srgbClr val="000000">
-                <a:alpha val="35000"/>
+                <a:alpha val="60000"/>
               </a:srgbClr>
             </a:outerShdw>
           </a:effectLst>
@@ -1611,12 +1854,10 @@
             <a:camera prst="orthographicFront">
               <a:rot lat="0" lon="0" rev="0"/>
             </a:camera>
-            <a:lightRig rig="threePt" dir="t">
-              <a:rot lat="0" lon="0" rev="1200000"/>
-            </a:lightRig>
+            <a:lightRig rig="threePt" dir="tl"/>
           </a:scene3d>
-          <a:sp3d>
-            <a:bevelT w="63500" h="25400"/>
+          <a:sp3d prstMaterial="plastic">
+            <a:bevelT w="0" h="0"/>
           </a:sp3d>
         </a:effectStyle>
       </a:effectStyleLst>
@@ -1628,52 +1869,53 @@
           <a:gsLst>
             <a:gs pos="0">
               <a:schemeClr val="phClr">
-                <a:tint val="40000"/>
-                <a:satMod val="350000"/>
-              </a:schemeClr>
-            </a:gs>
-            <a:gs pos="40000">
-              <a:schemeClr val="phClr">
-                <a:tint val="45000"/>
-                <a:shade val="99000"/>
-                <a:satMod val="350000"/>
+                <a:tint val="98000"/>
+                <a:hueMod val="124000"/>
+                <a:satMod val="148000"/>
+                <a:lumMod val="124000"/>
               </a:schemeClr>
             </a:gs>
             <a:gs pos="100000">
               <a:schemeClr val="phClr">
-                <a:shade val="20000"/>
-                <a:satMod val="255000"/>
+                <a:shade val="76000"/>
+                <a:hueMod val="89000"/>
+                <a:satMod val="164000"/>
+                <a:lumMod val="56000"/>
               </a:schemeClr>
             </a:gs>
           </a:gsLst>
           <a:path path="circle">
-            <a:fillToRect l="50000" t="-80000" r="50000" b="180000"/>
+            <a:fillToRect l="45000" t="65000" r="125000" b="100000"/>
           </a:path>
         </a:gradFill>
-        <a:gradFill rotWithShape="1">
-          <a:gsLst>
-            <a:gs pos="0">
+        <a:blipFill rotWithShape="1">
+          <a:blip xmlns:r="http://schemas.openxmlformats.org/officeDocument/2006/relationships" r:embed="rId1">
+            <a:duotone>
               <a:schemeClr val="phClr">
-                <a:tint val="80000"/>
-                <a:satMod val="300000"/>
+                <a:shade val="69000"/>
+                <a:hueMod val="91000"/>
+                <a:satMod val="164000"/>
+                <a:lumMod val="74000"/>
               </a:schemeClr>
-            </a:gs>
-            <a:gs pos="100000">
               <a:schemeClr val="phClr">
-                <a:shade val="30000"/>
-                <a:satMod val="200000"/>
+                <a:hueMod val="124000"/>
+                <a:satMod val="140000"/>
+                <a:lumMod val="142000"/>
               </a:schemeClr>
-            </a:gs>
-          </a:gsLst>
-          <a:path path="circle">
-            <a:fillToRect l="50000" t="50000" r="50000" b="50000"/>
-          </a:path>
-        </a:gradFill>
+            </a:duotone>
+          </a:blip>
+          <a:stretch/>
+        </a:blipFill>
       </a:bgFillStyleLst>
     </a:fmtScheme>
   </a:themeElements>
   <a:objectDefaults/>
   <a:extraClrSchemeLst/>
+  <a:extLst>
+    <a:ext uri="{05A4C25C-085E-4340-85A3-A5531E510DB2}">
+      <thm15:themeFamily xmlns:thm15="http://schemas.microsoft.com/office/thememl/2012/main" name="Ion Boardroom" id="{FC33163D-4339-46B1-8EED-24C834239D99}" vid="{B8502691-933B-45FE-8764-BA278511EF27}"/>
+    </a:ext>
+  </a:extLst>
 </a:theme>
 </file>
 
@@ -1682,7 +1924,7 @@
 </file>
 
 <file path=customXml/itemProps1.xml><?xml version="1.0" encoding="utf-8"?>
-<ds:datastoreItem xmlns:ds="http://schemas.openxmlformats.org/officeDocument/2006/customXml" ds:itemID="{2923CB84-D331-41FF-8F7C-3A9FEE0561D7}">
+<ds:datastoreItem xmlns:ds="http://schemas.openxmlformats.org/officeDocument/2006/customXml" ds:itemID="{61A458E1-D572-4F87-AA40-6CA27E98290F}">
   <ds:schemaRefs>
     <ds:schemaRef ds:uri="http://schemas.openxmlformats.org/officeDocument/2006/bibliography"/>
   </ds:schemaRefs>

</xml_diff>